<commit_message>
add another repo to docs
</commit_message>
<xml_diff>
--- a/databaze.docx
+++ b/databaze.docx
@@ -2071,6 +2071,8 @@
       <w:pPr>
         <w:rPr>
           <w:rFonts w:ascii="Arial" w:hAnsi="Arial" w:cs="Arial"/>
+          <w:b/>
+          <w:bCs/>
         </w:rPr>
       </w:pPr>
       <w:r>
@@ -2085,9 +2087,19 @@
       <w:r>
         <w:rPr>
           <w:rFonts w:ascii="Arial" w:hAnsi="Arial" w:cs="Arial"/>
-        </w:rPr>
-        <w:t xml:space="preserve"> </w:t>
-      </w:r>
+          <w:b/>
+          <w:bCs/>
+        </w:rPr>
+        <w:t>e</w:t>
+      </w:r>
+    </w:p>
+    <w:p>
+      <w:pPr>
+        <w:rPr>
+          <w:rStyle w:val="Hyperlink"/>
+          <w:rFonts w:ascii="Arial" w:hAnsi="Arial" w:cs="Arial"/>
+        </w:rPr>
+      </w:pPr>
       <w:hyperlink r:id="rId21" w:history="1">
         <w:r>
           <w:rPr>
@@ -2095,6 +2107,22 @@
             <w:rFonts w:ascii="Arial" w:hAnsi="Arial" w:cs="Arial"/>
           </w:rPr>
           <w:t>https://github.com/mnecas/bds-project</w:t>
+        </w:r>
+      </w:hyperlink>
+    </w:p>
+    <w:p>
+      <w:pPr>
+        <w:rPr>
+          <w:rFonts w:ascii="Arial" w:hAnsi="Arial" w:cs="Arial"/>
+        </w:rPr>
+      </w:pPr>
+      <w:hyperlink r:id="rId22" w:history="1">
+        <w:r>
+          <w:rPr>
+            <w:rStyle w:val="Hyperlink"/>
+            <w:rFonts w:ascii="Arial" w:hAnsi="Arial" w:cs="Arial"/>
+          </w:rPr>
+          <w:t>https://github.com/natalieklimek/bds-db-design</w:t>
         </w:r>
       </w:hyperlink>
     </w:p>
@@ -2165,7 +2193,7 @@
                     </pic:cNvPicPr>
                   </pic:nvPicPr>
                   <pic:blipFill>
-                    <a:blip r:embed="rId22">
+                    <a:blip r:embed="rId23">
                       <a:extLst>
                         <a:ext uri="{28A0092B-C50C-407E-A947-70E740481C1C}">
                           <a14:useLocalDpi xmlns:a14="http://schemas.microsoft.com/office/drawing/2010/main" val="0"/>
@@ -2221,7 +2249,7 @@
                     </pic:cNvPicPr>
                   </pic:nvPicPr>
                   <pic:blipFill>
-                    <a:blip r:embed="rId23">
+                    <a:blip r:embed="rId24">
                       <a:extLst>
                         <a:ext uri="{28A0092B-C50C-407E-A947-70E740481C1C}">
                           <a14:useLocalDpi xmlns:a14="http://schemas.microsoft.com/office/drawing/2010/main" val="0"/>

</xml_diff>